<commit_message>
part1 with custom pairs
</commit_message>
<xml_diff>
--- a/lab1/Lab Part 1.docx
+++ b/lab1/Lab Part 1.docx
@@ -7,10 +7,7 @@
         <w:pStyle w:val="Titel"/>
       </w:pPr>
       <w:r>
-        <w:t>Lab Part 1</w:t>
-      </w:r>
-      <w:r>
-        <w:t xml:space="preserve"> – Manuel Eiweck</w:t>
+        <w:t>Lab Part 1 – Manuel Eiweck</w:t>
       </w:r>
     </w:p>
     <w:p/>
@@ -98,7 +95,16 @@
     </w:p>
     <w:p>
       <w:r>
-        <w:t xml:space="preserve">First, I wanted to cluster with each possible combination of nutrition pairs, however these would end up in 946 plots at the end which would be way too much so I sticked to the recommended pairs. </w:t>
+        <w:t xml:space="preserve">First, I wanted to cluster with each possible combination of nutrition pairs, however these would end up in 946 </w:t>
+      </w:r>
+      <w:r>
+        <w:t>calculations</w:t>
+      </w:r>
+      <w:r>
+        <w:t xml:space="preserve"> at the end which would be way too much so I </w:t>
+      </w:r>
+      <w:r>
+        <w:t>plotted each combination first without clustering, then choose a handful of combinations which had an interesting pattern / trend visible.</w:t>
       </w:r>
     </w:p>
     <w:p>
@@ -140,19 +146,44 @@
         <w:t>For the final decision I would go for a visualization based one by comparing the resulting plots. I would prefer the Combination of Water and Energy</w:t>
       </w:r>
       <w:r>
-        <w:t xml:space="preserve"> as seen in Figure 2. Because there is a clear trend and correlation detectable. As the amount of Water decreases the amount of energy increases which makes sense as water has less energy then other ingredients </w:t>
-      </w:r>
-    </w:p>
-    <w:p>
-      <w:r>
+        <w:t xml:space="preserve"> as seen in Figure 2. Because there is a clear trend and correlation detectable. As the amount of Water decreases the amount of energy increases which makes sense as water has less energy then other ingredients</w:t>
+      </w:r>
+      <w:r>
+        <w:t xml:space="preserve">. Another good combination could be </w:t>
+      </w:r>
+      <w:proofErr w:type="spellStart"/>
+      <w:r>
+        <w:t>Folate_DFE</w:t>
+      </w:r>
+      <w:proofErr w:type="spellEnd"/>
+      <w:r>
+        <w:t>_(µg</w:t>
+      </w:r>
+      <w:r>
+        <w:t xml:space="preserve">) and </w:t>
+      </w:r>
+      <w:proofErr w:type="spellStart"/>
+      <w:r>
+        <w:t>Folic_Acid</w:t>
+      </w:r>
+      <w:proofErr w:type="spellEnd"/>
+      <w:r>
+        <w:t>_(µg)</w:t>
+      </w:r>
+    </w:p>
+    <w:p>
+      <w:r>
+        <w:rPr>
+          <w:noProof/>
+        </w:rPr>
         <w:drawing>
-          <wp:anchor distT="0" distB="0" distL="114300" distR="114300" simplePos="0" relativeHeight="251661312" behindDoc="0" locked="0" layoutInCell="1" allowOverlap="1" wp14:anchorId="3433F023" wp14:editId="149F793E">
+          <wp:anchor distT="0" distB="0" distL="114300" distR="114300" simplePos="0" relativeHeight="251661312" behindDoc="0" locked="0" layoutInCell="1" allowOverlap="1" wp14:anchorId="3433F023" wp14:editId="2819FE93">
             <wp:simplePos x="0" y="0"/>
             <wp:positionH relativeFrom="margin">
               <wp:align>left</wp:align>
             </wp:positionH>
             <wp:positionV relativeFrom="paragraph">
-              <wp:posOffset>149860</wp:posOffset>
+              <wp:posOffset>19254</wp:posOffset>
             </wp:positionV>
             <wp:extent cx="3094081" cy="2886075"/>
             <wp:effectExtent l="0" t="0" r="0" b="0"/>
@@ -195,8 +226,6 @@
           </wp:anchor>
         </w:drawing>
       </w:r>
-    </w:p>
-    <w:p>
       <w:r>
         <w:rPr>
           <w:noProof/>
@@ -341,7 +370,13 @@
     </w:p>
     <w:p>
       <w:r>
-        <w:t>The selection of the combination nutrition pair is easier by visualization as we can detect how meaningful the assigned clusters are and if it even gives us any useful information</w:t>
+        <w:t xml:space="preserve">The selection of the nutrition pair is easier by visualization as we can detect </w:t>
+      </w:r>
+      <w:r>
+        <w:t xml:space="preserve">patterns and trends and after the clustering </w:t>
+      </w:r>
+      <w:r>
+        <w:t>how meaningful the assigned clusters are and if it even gives us any useful information</w:t>
       </w:r>
       <w:r>
         <w:br w:type="page"/>
@@ -356,13 +391,13 @@
         <mc:AlternateContent>
           <mc:Choice Requires="wps">
             <w:drawing>
-              <wp:anchor distT="0" distB="0" distL="114300" distR="114300" simplePos="0" relativeHeight="251660288" behindDoc="0" locked="0" layoutInCell="1" allowOverlap="1" wp14:anchorId="4FE25DEE" wp14:editId="6BF4D4AA">
+              <wp:anchor distT="0" distB="0" distL="114300" distR="114300" simplePos="0" relativeHeight="251660288" behindDoc="0" locked="0" layoutInCell="1" allowOverlap="1" wp14:anchorId="4FE25DEE" wp14:editId="6B9A3ACD">
                 <wp:simplePos x="0" y="0"/>
                 <wp:positionH relativeFrom="column">
-                  <wp:posOffset>190976</wp:posOffset>
+                  <wp:posOffset>-173832</wp:posOffset>
                 </wp:positionH>
                 <wp:positionV relativeFrom="paragraph">
-                  <wp:posOffset>8731885</wp:posOffset>
+                  <wp:posOffset>8510429</wp:posOffset>
                 </wp:positionV>
                 <wp:extent cx="4003040" cy="635"/>
                 <wp:effectExtent l="0" t="0" r="0" b="0"/>
@@ -427,6 +462,9 @@
                             <w:r>
                               <w:t xml:space="preserve"> for the recommended pairs</w:t>
                             </w:r>
+                            <w:r>
+                              <w:t xml:space="preserve"> and custom chosen pairs</w:t>
+                            </w:r>
                           </w:p>
                         </w:txbxContent>
                       </wps:txbx>
@@ -444,7 +482,7 @@
           </mc:Choice>
           <mc:Fallback>
             <w:pict>
-              <v:shape w14:anchorId="4FE25DEE" id="Textfeld 2" o:spid="_x0000_s1027" type="#_x0000_t202" style="position:absolute;margin-left:15.05pt;margin-top:687.55pt;width:315.2pt;height:.05pt;z-index:251660288;visibility:visible;mso-wrap-style:square;mso-wrap-distance-left:9pt;mso-wrap-distance-top:0;mso-wrap-distance-right:9pt;mso-wrap-distance-bottom:0;mso-position-horizontal:absolute;mso-position-horizontal-relative:text;mso-position-vertical:absolute;mso-position-vertical-relative:text;v-text-anchor:top" o:gfxdata="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" stroked="f">
+              <v:shape w14:anchorId="4FE25DEE" id="Textfeld 2" o:spid="_x0000_s1027" type="#_x0000_t202" style="position:absolute;margin-left:-13.7pt;margin-top:670.1pt;width:315.2pt;height:.05pt;z-index:251660288;visibility:visible;mso-wrap-style:square;mso-wrap-distance-left:9pt;mso-wrap-distance-top:0;mso-wrap-distance-right:9pt;mso-wrap-distance-bottom:0;mso-position-horizontal:absolute;mso-position-horizontal-relative:text;mso-position-vertical:absolute;mso-position-vertical-relative:text;v-text-anchor:top" o:gfxdata="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" stroked="f">
                 <v:textbox style="mso-fit-shape-to-text:t" inset="0,0,0,0">
                   <w:txbxContent>
                     <w:p>
@@ -484,6 +522,9 @@
                       <w:r>
                         <w:t xml:space="preserve"> for the recommended pairs</w:t>
                       </w:r>
+                      <w:r>
+                        <w:t xml:space="preserve"> and custom chosen pairs</w:t>
+                      </w:r>
                     </w:p>
                   </w:txbxContent>
                 </v:textbox>
@@ -498,16 +539,16 @@
           <w:noProof/>
         </w:rPr>
         <w:drawing>
-          <wp:anchor distT="0" distB="0" distL="114300" distR="114300" simplePos="0" relativeHeight="251658240" behindDoc="0" locked="0" layoutInCell="1" allowOverlap="1" wp14:anchorId="143AE3D3" wp14:editId="5068199F">
+          <wp:anchor distT="0" distB="0" distL="114300" distR="114300" simplePos="0" relativeHeight="251658240" behindDoc="0" locked="0" layoutInCell="1" allowOverlap="1" wp14:anchorId="143AE3D3" wp14:editId="4719E923">
             <wp:simplePos x="0" y="0"/>
             <wp:positionH relativeFrom="margin">
-              <wp:align>left</wp:align>
+              <wp:align>center</wp:align>
             </wp:positionH>
             <wp:positionV relativeFrom="paragraph">
-              <wp:posOffset>0</wp:posOffset>
+              <wp:posOffset>14288</wp:posOffset>
             </wp:positionV>
-            <wp:extent cx="4557395" cy="8705850"/>
-            <wp:effectExtent l="0" t="0" r="0" b="0"/>
+            <wp:extent cx="6478905" cy="8378825"/>
+            <wp:effectExtent l="0" t="0" r="0" b="3175"/>
             <wp:wrapTopAndBottom/>
             <wp:docPr id="1" name="Grafik 1"/>
             <wp:cNvGraphicFramePr>
@@ -517,7 +558,7 @@
               <a:graphicData uri="http://schemas.openxmlformats.org/drawingml/2006/picture">
                 <pic:pic xmlns:pic="http://schemas.openxmlformats.org/drawingml/2006/picture">
                   <pic:nvPicPr>
-                    <pic:cNvPr id="0" name="Picture 1"/>
+                    <pic:cNvPr id="1" name="Grafik 1"/>
                     <pic:cNvPicPr>
                       <a:picLocks noChangeAspect="1" noChangeArrowheads="1"/>
                     </pic:cNvPicPr>
@@ -530,7 +571,6 @@
                         </a:ext>
                       </a:extLst>
                     </a:blip>
-                    <a:srcRect/>
                     <a:stretch>
                       <a:fillRect/>
                     </a:stretch>
@@ -538,7 +578,7 @@
                   <pic:spPr bwMode="auto">
                     <a:xfrm>
                       <a:off x="0" y="0"/>
-                      <a:ext cx="4558725" cy="8708360"/>
+                      <a:ext cx="6478905" cy="8378825"/>
                     </a:xfrm>
                     <a:prstGeom prst="rect">
                       <a:avLst/>
@@ -561,6 +601,7 @@
         </w:drawing>
       </w:r>
     </w:p>
+    <w:p/>
     <w:p>
       <w:proofErr w:type="spellStart"/>
       <w:r>

</xml_diff>